<commit_message>
Minor update creating more user friendly experince
</commit_message>
<xml_diff>
--- a/User Manual Major work.docx
+++ b/User Manual Major work.docx
@@ -573,7 +573,94 @@
           </w:r>
           <w:r>
             <w:br/>
-            <w:t xml:space="preserve">On boards Notes are look like this </w:t>
+            <w:t>On boards Notes are look like this</w:t>
+          </w:r>
+        </w:p>
+        <w:p>
+          <w:r>
+            <w:t xml:space="preserve"> </w:t>
+          </w:r>
+          <w:r>
+            <w:drawing>
+              <wp:inline distT="0" distB="0" distL="0" distR="0" wp14:anchorId="7AE4D523" wp14:editId="636E3920">
+                <wp:extent cx="3467584" cy="1200318"/>
+                <wp:effectExtent l="0" t="0" r="0" b="0"/>
+                <wp:docPr id="1" name="Picture 1" descr="A blue and black text&#10;&#10;Description automatically generated"/>
+                <wp:cNvGraphicFramePr>
+                  <a:graphicFrameLocks xmlns:a="http://schemas.openxmlformats.org/drawingml/2006/main" noChangeAspect="1"/>
+                </wp:cNvGraphicFramePr>
+                <a:graphic xmlns:a="http://schemas.openxmlformats.org/drawingml/2006/main">
+                  <a:graphicData uri="http://schemas.openxmlformats.org/drawingml/2006/picture">
+                    <pic:pic xmlns:pic="http://schemas.openxmlformats.org/drawingml/2006/picture">
+                      <pic:nvPicPr>
+                        <pic:cNvPr id="1" name="Picture 1" descr="A blue and black text&#10;&#10;Description automatically generated"/>
+                        <pic:cNvPicPr/>
+                      </pic:nvPicPr>
+                      <pic:blipFill>
+                        <a:blip r:embed="rId10"/>
+                        <a:stretch>
+                          <a:fillRect/>
+                        </a:stretch>
+                      </pic:blipFill>
+                      <pic:spPr>
+                        <a:xfrm>
+                          <a:off x="0" y="0"/>
+                          <a:ext cx="3467584" cy="1200318"/>
+                        </a:xfrm>
+                        <a:prstGeom prst="rect">
+                          <a:avLst/>
+                        </a:prstGeom>
+                      </pic:spPr>
+                    </pic:pic>
+                  </a:graphicData>
+                </a:graphic>
+              </wp:inline>
+            </w:drawing>
+          </w:r>
+        </w:p>
+        <w:p>
+          <w:r>
+            <w:t xml:space="preserve">In the top left corner you have the name of the note, this is there to give you the general idea of what the note about and the task name. </w:t>
+          </w:r>
+        </w:p>
+        <w:p>
+          <w:r>
+            <w:t>On the bottom half you have the preview of the note</w:t>
+          </w:r>
+          <w:r>
+            <w:t>s description</w:t>
+          </w:r>
+          <w:r>
+            <w:t xml:space="preserve">, this is set to give you an idea of what to expect from the </w:t>
+          </w:r>
+          <w:r>
+            <w:t>task the note is assigned</w:t>
+          </w:r>
+        </w:p>
+        <w:p>
+          <w:r>
+            <w:t xml:space="preserve">In the top right corner you’ll see an “S” this is the settings </w:t>
+          </w:r>
+          <w:r>
+            <w:t>which opens the note up allowing you to edit the note</w:t>
+          </w:r>
+        </w:p>
+        <w:p/>
+        <w:p>
+          <w:r>
+            <w:t>Tips</w:t>
+          </w:r>
+          <w:r>
+            <w:br/>
+            <w:t>notes are moved around by clicking and holding on that right bar of the note then simply drag them into the next column or back.</w:t>
+          </w:r>
+        </w:p>
+        <w:p>
+          <w:r>
+            <w:t xml:space="preserve">Double clicking the note will also open up the note editor  </w:t>
+          </w:r>
+          <w:r>
+            <w:t xml:space="preserve"> </w:t>
           </w:r>
         </w:p>
         <w:p>
@@ -586,7 +673,15 @@
         </w:p>
         <w:p>
           <w:r>
-            <w:t>A board is a storage container for the notes you create. It has a name and are used throughout the application to select where you want Notes from and where you need Notes. It consists of three columns each being, ToDo, Doing and Done</w:t>
+            <w:t xml:space="preserve">A board is a storage container for the notes you create. It has a name and are used throughout the application to select where you want Notes from and where you need Notes. It consists of three columns each being, </w:t>
+          </w:r>
+          <w:proofErr w:type="spellStart"/>
+          <w:r>
+            <w:t>ToDo</w:t>
+          </w:r>
+          <w:proofErr w:type="spellEnd"/>
+          <w:r>
+            <w:t>, Doing and Done</w:t>
           </w:r>
           <w:r>
             <w:t>.</w:t>
@@ -651,7 +746,7 @@
                     <pic:cNvPicPr/>
                   </pic:nvPicPr>
                   <pic:blipFill>
-                    <a:blip r:embed="rId10"/>
+                    <a:blip r:embed="rId11"/>
                     <a:stretch>
                       <a:fillRect/>
                     </a:stretch>
@@ -747,7 +842,15 @@
     </w:p>
     <w:p>
       <w:r>
-        <w:t>The homepage where you will be able to see up coming tasks, stuff that needs to be done and navigate to boards</w:t>
+        <w:t xml:space="preserve">The homepage where you will be able to see </w:t>
+      </w:r>
+      <w:proofErr w:type="spellStart"/>
+      <w:r>
+        <w:t>up coming</w:t>
+      </w:r>
+      <w:proofErr w:type="spellEnd"/>
+      <w:r>
+        <w:t xml:space="preserve"> tasks, stuff that needs to be done and navigate to boards</w:t>
       </w:r>
     </w:p>
     <w:p>
@@ -787,7 +890,7 @@
                     <pic:cNvPicPr/>
                   </pic:nvPicPr>
                   <pic:blipFill>
-                    <a:blip r:embed="rId11">
+                    <a:blip r:embed="rId12">
                       <a:extLst>
                         <a:ext uri="{28A0092B-C50C-407E-A947-70E740481C1C}">
                           <a14:useLocalDpi xmlns:a14="http://schemas.microsoft.com/office/drawing/2010/main" val="0"/>
@@ -862,7 +965,7 @@
                     <pic:cNvPicPr/>
                   </pic:nvPicPr>
                   <pic:blipFill>
-                    <a:blip r:embed="rId12"/>
+                    <a:blip r:embed="rId13"/>
                     <a:stretch>
                       <a:fillRect/>
                     </a:stretch>
@@ -941,7 +1044,7 @@
                     <pic:cNvPicPr/>
                   </pic:nvPicPr>
                   <pic:blipFill>
-                    <a:blip r:embed="rId13"/>
+                    <a:blip r:embed="rId14"/>
                     <a:stretch>
                       <a:fillRect/>
                     </a:stretch>
@@ -991,14 +1094,24 @@
       <w:pPr>
         <w:pStyle w:val="Heading3"/>
       </w:pPr>
+      <w:proofErr w:type="spellStart"/>
       <w:r>
         <w:lastRenderedPageBreak/>
         <w:t>ToDo</w:t>
       </w:r>
-    </w:p>
-    <w:p>
-      <w:r>
-        <w:t>Welcome to the ToDo Segment, this nifty little panel will allow you to cycle through all your boards and see what is left to do.</w:t>
+      <w:proofErr w:type="spellEnd"/>
+    </w:p>
+    <w:p>
+      <w:r>
+        <w:t xml:space="preserve">Welcome to the </w:t>
+      </w:r>
+      <w:proofErr w:type="spellStart"/>
+      <w:r>
+        <w:t>ToDo</w:t>
+      </w:r>
+      <w:proofErr w:type="spellEnd"/>
+      <w:r>
+        <w:t xml:space="preserve"> Segment, this nifty little panel will allow you to cycle through all your boards and see what is left to do.</w:t>
       </w:r>
       <w:r>
         <w:br/>
@@ -1031,7 +1144,7 @@
                     <pic:cNvPicPr/>
                   </pic:nvPicPr>
                   <pic:blipFill>
-                    <a:blip r:embed="rId14">
+                    <a:blip r:embed="rId15">
                       <a:extLst>
                         <a:ext uri="{28A0092B-C50C-407E-A947-70E740481C1C}">
                           <a14:useLocalDpi xmlns:a14="http://schemas.microsoft.com/office/drawing/2010/main" val="0"/>
@@ -1063,8 +1176,13 @@
           </wp:anchor>
         </w:drawing>
       </w:r>
-      <w:r>
-        <w:t>Lets start at the top.</w:t>
+      <w:proofErr w:type="spellStart"/>
+      <w:r>
+        <w:t>Lets</w:t>
+      </w:r>
+      <w:proofErr w:type="spellEnd"/>
+      <w:r>
+        <w:t xml:space="preserve"> start at the top.</w:t>
       </w:r>
       <w:r>
         <w:rPr>
@@ -1086,7 +1204,7 @@
                     <pic:cNvPicPr/>
                   </pic:nvPicPr>
                   <pic:blipFill>
-                    <a:blip r:embed="rId15"/>
+                    <a:blip r:embed="rId16"/>
                     <a:stretch>
                       <a:fillRect/>
                     </a:stretch>
@@ -1143,7 +1261,7 @@
                     <pic:cNvPicPr/>
                   </pic:nvPicPr>
                   <pic:blipFill>
-                    <a:blip r:embed="rId16">
+                    <a:blip r:embed="rId17">
                       <a:extLst>
                         <a:ext uri="{28A0092B-C50C-407E-A947-70E740481C1C}">
                           <a14:useLocalDpi xmlns:a14="http://schemas.microsoft.com/office/drawing/2010/main" val="0"/>
@@ -1183,7 +1301,15 @@
     </w:p>
     <w:p>
       <w:r>
-        <w:t>Once selected you’ll see that the three buttons on the left have been enabled as the text becomes clearer. Lets go through each of the buttons</w:t>
+        <w:t xml:space="preserve">Once selected you’ll see that the three buttons on the left have been enabled as the text becomes clearer. </w:t>
+      </w:r>
+      <w:proofErr w:type="spellStart"/>
+      <w:r>
+        <w:t>Lets</w:t>
+      </w:r>
+      <w:proofErr w:type="spellEnd"/>
+      <w:r>
+        <w:t xml:space="preserve"> go through each of the buttons</w:t>
       </w:r>
       <w:r>
         <w:t>.</w:t>
@@ -1231,7 +1357,7 @@
                     <pic:cNvPicPr/>
                   </pic:nvPicPr>
                   <pic:blipFill>
-                    <a:blip r:embed="rId17">
+                    <a:blip r:embed="rId18">
                       <a:extLst>
                         <a:ext uri="{28A0092B-C50C-407E-A947-70E740481C1C}">
                           <a14:useLocalDpi xmlns:a14="http://schemas.microsoft.com/office/drawing/2010/main" val="0"/>
@@ -1353,7 +1479,7 @@
                     <pic:cNvPicPr/>
                   </pic:nvPicPr>
                   <pic:blipFill>
-                    <a:blip r:embed="rId18">
+                    <a:blip r:embed="rId19">
                       <a:extLst>
                         <a:ext uri="{28A0092B-C50C-407E-A947-70E740481C1C}">
                           <a14:useLocalDpi xmlns:a14="http://schemas.microsoft.com/office/drawing/2010/main" val="0"/>
@@ -1425,7 +1551,7 @@
                     <pic:cNvPicPr/>
                   </pic:nvPicPr>
                   <pic:blipFill>
-                    <a:blip r:embed="rId19"/>
+                    <a:blip r:embed="rId20"/>
                     <a:stretch>
                       <a:fillRect/>
                     </a:stretch>
@@ -1504,7 +1630,7 @@
                     <pic:cNvPicPr/>
                   </pic:nvPicPr>
                   <pic:blipFill>
-                    <a:blip r:embed="rId20"/>
+                    <a:blip r:embed="rId21"/>
                     <a:stretch>
                       <a:fillRect/>
                     </a:stretch>
@@ -1554,7 +1680,7 @@
                     <pic:cNvPicPr/>
                   </pic:nvPicPr>
                   <pic:blipFill>
-                    <a:blip r:embed="rId21"/>
+                    <a:blip r:embed="rId22"/>
                     <a:stretch>
                       <a:fillRect/>
                     </a:stretch>
@@ -1653,7 +1779,7 @@
                     <pic:cNvPicPr/>
                   </pic:nvPicPr>
                   <pic:blipFill>
-                    <a:blip r:embed="rId22"/>
+                    <a:blip r:embed="rId23"/>
                     <a:stretch>
                       <a:fillRect/>
                     </a:stretch>
@@ -1679,7 +1805,15 @@
         <w:t>This is the note deletion screen that pops up when “Delete Note is selected”, here you can delete a note by entering its name into the text box provided. After entering the name select “OK” to remove the note. This action cannot be undone.</w:t>
       </w:r>
       <w:r>
-        <w:t xml:space="preserve"> Pressing cancel at anytime before you press “OK” will stop this action</w:t>
+        <w:t xml:space="preserve"> Pressing cancel at </w:t>
+      </w:r>
+      <w:proofErr w:type="spellStart"/>
+      <w:r>
+        <w:t>anytime</w:t>
+      </w:r>
+      <w:proofErr w:type="spellEnd"/>
+      <w:r>
+        <w:t xml:space="preserve"> before you press “OK” will stop this action</w:t>
       </w:r>
     </w:p>
     <w:p>
@@ -1733,7 +1867,7 @@
                     <pic:cNvPicPr/>
                   </pic:nvPicPr>
                   <pic:blipFill>
-                    <a:blip r:embed="rId23"/>
+                    <a:blip r:embed="rId24"/>
                     <a:stretch>
                       <a:fillRect/>
                     </a:stretch>
@@ -1774,12 +1908,24 @@
       </w:pPr>
       <w:r>
         <w:br/>
+      </w:r>
+      <w:proofErr w:type="spellStart"/>
+      <w:r>
         <w:t>NoteGrid</w:t>
       </w:r>
-    </w:p>
-    <w:p>
-      <w:r>
-        <w:t xml:space="preserve">On the bottom side of the screen you have the NoteGrid, this is where the boards magic shines. </w:t>
+      <w:proofErr w:type="spellEnd"/>
+    </w:p>
+    <w:p>
+      <w:r>
+        <w:t xml:space="preserve">On the bottom side of the screen you have the </w:t>
+      </w:r>
+      <w:proofErr w:type="spellStart"/>
+      <w:r>
+        <w:t>NoteGrid</w:t>
+      </w:r>
+      <w:proofErr w:type="spellEnd"/>
+      <w:r>
+        <w:t xml:space="preserve">, this is where the boards magic shines. </w:t>
       </w:r>
     </w:p>
     <w:p>
@@ -1803,7 +1949,7 @@
                     <pic:cNvPicPr/>
                   </pic:nvPicPr>
                   <pic:blipFill>
-                    <a:blip r:embed="rId24"/>
+                    <a:blip r:embed="rId25"/>
                     <a:stretch>
                       <a:fillRect/>
                     </a:stretch>
@@ -1829,25 +1975,56 @@
         <w:pStyle w:val="Heading4"/>
       </w:pPr>
       <w:r>
-        <w:t>Understanding the NoteGrid</w:t>
-      </w:r>
-    </w:p>
-    <w:p>
-      <w:r>
-        <w:t xml:space="preserve">The NoteGrid is simple and easy to use. To move your notes around between the three columns you can simply drag them across. This is done by holding click down on them and dragging between the columns. The NoteGrid is split into three different columns. To Do, Doing and Done each column represents three stages of production. </w:t>
+        <w:t xml:space="preserve">Understanding the </w:t>
+      </w:r>
+      <w:proofErr w:type="spellStart"/>
+      <w:r>
+        <w:t>NoteGrid</w:t>
+      </w:r>
+      <w:proofErr w:type="spellEnd"/>
+    </w:p>
+    <w:p>
+      <w:r>
+        <w:t xml:space="preserve">The </w:t>
+      </w:r>
+      <w:proofErr w:type="spellStart"/>
+      <w:r>
+        <w:t>NoteGrid</w:t>
+      </w:r>
+      <w:proofErr w:type="spellEnd"/>
+      <w:r>
+        <w:t xml:space="preserve"> is simple and easy to use. To move your notes around between the three columns you can simply drag them across. This is done by holding click down on them and dragging between the columns. The </w:t>
+      </w:r>
+      <w:proofErr w:type="spellStart"/>
+      <w:r>
+        <w:t>NoteGrid</w:t>
+      </w:r>
+      <w:proofErr w:type="spellEnd"/>
+      <w:r>
+        <w:t xml:space="preserve"> is split into three different columns. To Do, Doing and Done each column represents three stages of production. </w:t>
       </w:r>
     </w:p>
     <w:p>
       <w:pPr>
         <w:pStyle w:val="Heading4"/>
       </w:pPr>
+      <w:proofErr w:type="spellStart"/>
       <w:r>
         <w:t>ToDo</w:t>
       </w:r>
-    </w:p>
-    <w:p>
-      <w:r>
-        <w:t xml:space="preserve">The ToDo column </w:t>
+      <w:proofErr w:type="spellEnd"/>
+    </w:p>
+    <w:p>
+      <w:r>
+        <w:t xml:space="preserve">The </w:t>
+      </w:r>
+      <w:proofErr w:type="spellStart"/>
+      <w:r>
+        <w:t>ToDo</w:t>
+      </w:r>
+      <w:proofErr w:type="spellEnd"/>
+      <w:r>
+        <w:t xml:space="preserve"> column </w:t>
       </w:r>
       <w:r>
         <w:t>is where notes go when they are created. This column represents the stuff that you need to do. Use this column to have everything you need to do in it</w:t>

</xml_diff>